<commit_message>
Update docs in Week-8
</commit_message>
<xml_diff>
--- a/Week-8/OUTPUT_ALL_COMBINED.docx
+++ b/Week-8/OUTPUT_ALL_COMBINED.docx
@@ -249,6 +249,100 @@
         </w:drawing>
       </w:r>
     </w:p>
+    <w:p>
+      <w:r>
+        <w:rPr>
+          <w:noProof/>
+        </w:rPr>
+        <w:drawing>
+          <wp:inline distT="0" distB="0" distL="0" distR="0" wp14:anchorId="1D6DAA01" wp14:editId="4B767B84">
+            <wp:extent cx="5731510" cy="3256280"/>
+            <wp:effectExtent l="0" t="0" r="2540" b="1270"/>
+            <wp:docPr id="889790353" name="Picture 1"/>
+            <wp:cNvGraphicFramePr>
+              <a:graphicFrameLocks xmlns:a="http://schemas.openxmlformats.org/drawingml/2006/main" noChangeAspect="1"/>
+            </wp:cNvGraphicFramePr>
+            <a:graphic xmlns:a="http://schemas.openxmlformats.org/drawingml/2006/main">
+              <a:graphicData uri="http://schemas.openxmlformats.org/drawingml/2006/picture">
+                <pic:pic xmlns:pic="http://schemas.openxmlformats.org/drawingml/2006/picture">
+                  <pic:nvPicPr>
+                    <pic:cNvPr id="889790353" name="Picture 889790353"/>
+                    <pic:cNvPicPr/>
+                  </pic:nvPicPr>
+                  <pic:blipFill>
+                    <a:blip r:embed="rId7" cstate="print">
+                      <a:extLst>
+                        <a:ext uri="{28A0092B-C50C-407E-A947-70E740481C1C}">
+                          <a14:useLocalDpi xmlns:a14="http://schemas.microsoft.com/office/drawing/2010/main" val="0"/>
+                        </a:ext>
+                      </a:extLst>
+                    </a:blip>
+                    <a:stretch>
+                      <a:fillRect/>
+                    </a:stretch>
+                  </pic:blipFill>
+                  <pic:spPr>
+                    <a:xfrm>
+                      <a:off x="0" y="0"/>
+                      <a:ext cx="5731510" cy="3256280"/>
+                    </a:xfrm>
+                    <a:prstGeom prst="rect">
+                      <a:avLst/>
+                    </a:prstGeom>
+                  </pic:spPr>
+                </pic:pic>
+              </a:graphicData>
+            </a:graphic>
+          </wp:inline>
+        </w:drawing>
+      </w:r>
+      <w:r>
+        <w:rPr>
+          <w:noProof/>
+        </w:rPr>
+        <w:drawing>
+          <wp:inline distT="0" distB="0" distL="0" distR="0" wp14:anchorId="2229BD47" wp14:editId="61030227">
+            <wp:extent cx="5731510" cy="1960245"/>
+            <wp:effectExtent l="0" t="0" r="2540" b="1905"/>
+            <wp:docPr id="1543219628" name="Picture 2"/>
+            <wp:cNvGraphicFramePr>
+              <a:graphicFrameLocks xmlns:a="http://schemas.openxmlformats.org/drawingml/2006/main" noChangeAspect="1"/>
+            </wp:cNvGraphicFramePr>
+            <a:graphic xmlns:a="http://schemas.openxmlformats.org/drawingml/2006/main">
+              <a:graphicData uri="http://schemas.openxmlformats.org/drawingml/2006/picture">
+                <pic:pic xmlns:pic="http://schemas.openxmlformats.org/drawingml/2006/picture">
+                  <pic:nvPicPr>
+                    <pic:cNvPr id="1543219628" name="Picture 1543219628"/>
+                    <pic:cNvPicPr/>
+                  </pic:nvPicPr>
+                  <pic:blipFill>
+                    <a:blip r:embed="rId8" cstate="print">
+                      <a:extLst>
+                        <a:ext uri="{28A0092B-C50C-407E-A947-70E740481C1C}">
+                          <a14:useLocalDpi xmlns:a14="http://schemas.microsoft.com/office/drawing/2010/main" val="0"/>
+                        </a:ext>
+                      </a:extLst>
+                    </a:blip>
+                    <a:stretch>
+                      <a:fillRect/>
+                    </a:stretch>
+                  </pic:blipFill>
+                  <pic:spPr>
+                    <a:xfrm>
+                      <a:off x="0" y="0"/>
+                      <a:ext cx="5731510" cy="1960245"/>
+                    </a:xfrm>
+                    <a:prstGeom prst="rect">
+                      <a:avLst/>
+                    </a:prstGeom>
+                  </pic:spPr>
+                </pic:pic>
+              </a:graphicData>
+            </a:graphic>
+          </wp:inline>
+        </w:drawing>
+      </w:r>
+    </w:p>
     <w:p/>
     <w:p>
       <w:pPr>
@@ -322,8 +416,8 @@
           <w:szCs w:val="28"/>
         </w:rPr>
         <w:drawing>
-          <wp:inline distT="0" distB="0" distL="0" distR="0" wp14:anchorId="0A67B905" wp14:editId="06E26021">
-            <wp:extent cx="5731510" cy="3162300"/>
+          <wp:inline distT="0" distB="0" distL="0" distR="0" wp14:anchorId="0A67B905" wp14:editId="55AE6AD4">
+            <wp:extent cx="5731510" cy="2555630"/>
             <wp:effectExtent l="0" t="0" r="2540" b="0"/>
             <wp:docPr id="574890570" name="Picture 6" descr="A black screen with a black border&#10;&#10;AI-generated content may be incorrect."/>
             <wp:cNvGraphicFramePr>
@@ -337,7 +431,7 @@
                     <pic:cNvPicPr/>
                   </pic:nvPicPr>
                   <pic:blipFill>
-                    <a:blip r:embed="rId7">
+                    <a:blip r:embed="rId9">
                       <a:extLst>
                         <a:ext uri="{28A0092B-C50C-407E-A947-70E740481C1C}">
                           <a14:useLocalDpi xmlns:a14="http://schemas.microsoft.com/office/drawing/2010/main" val="0"/>
@@ -351,7 +445,7 @@
                   <pic:spPr>
                     <a:xfrm>
                       <a:off x="0" y="0"/>
-                      <a:ext cx="5731510" cy="3162300"/>
+                      <a:ext cx="5747191" cy="2562622"/>
                     </a:xfrm>
                     <a:prstGeom prst="rect">
                       <a:avLst/>
@@ -366,13 +460,53 @@
     </w:p>
     <w:p/>
     <w:p/>
-    <w:p/>
-    <w:p>
-      <w:pPr>
+    <w:p>
+      <w:r>
         <w:rPr>
           <w:noProof/>
         </w:rPr>
-      </w:pPr>
+        <w:drawing>
+          <wp:inline distT="0" distB="0" distL="0" distR="0" wp14:anchorId="0B55F408" wp14:editId="57A9B268">
+            <wp:extent cx="5731510" cy="3264877"/>
+            <wp:effectExtent l="0" t="0" r="2540" b="0"/>
+            <wp:docPr id="545361501" name="Picture 3" descr="A screenshot of a video game&#10;&#10;AI-generated content may be incorrect."/>
+            <wp:cNvGraphicFramePr>
+              <a:graphicFrameLocks xmlns:a="http://schemas.openxmlformats.org/drawingml/2006/main" noChangeAspect="1"/>
+            </wp:cNvGraphicFramePr>
+            <a:graphic xmlns:a="http://schemas.openxmlformats.org/drawingml/2006/main">
+              <a:graphicData uri="http://schemas.openxmlformats.org/drawingml/2006/picture">
+                <pic:pic xmlns:pic="http://schemas.openxmlformats.org/drawingml/2006/picture">
+                  <pic:nvPicPr>
+                    <pic:cNvPr id="545361501" name="Picture 3" descr="A screenshot of a video game&#10;&#10;AI-generated content may be incorrect."/>
+                    <pic:cNvPicPr/>
+                  </pic:nvPicPr>
+                  <pic:blipFill>
+                    <a:blip r:embed="rId10">
+                      <a:extLst>
+                        <a:ext uri="{28A0092B-C50C-407E-A947-70E740481C1C}">
+                          <a14:useLocalDpi xmlns:a14="http://schemas.microsoft.com/office/drawing/2010/main" val="0"/>
+                        </a:ext>
+                      </a:extLst>
+                    </a:blip>
+                    <a:stretch>
+                      <a:fillRect/>
+                    </a:stretch>
+                  </pic:blipFill>
+                  <pic:spPr>
+                    <a:xfrm>
+                      <a:off x="0" y="0"/>
+                      <a:ext cx="5742225" cy="3270981"/>
+                    </a:xfrm>
+                    <a:prstGeom prst="rect">
+                      <a:avLst/>
+                    </a:prstGeom>
+                  </pic:spPr>
+                </pic:pic>
+              </a:graphicData>
+            </a:graphic>
+          </wp:inline>
+        </w:drawing>
+      </w:r>
     </w:p>
     <w:p>
       <w:pPr>
@@ -382,10 +516,18 @@
       </w:pPr>
     </w:p>
     <w:p>
-      <w:r>
+      <w:pPr>
         <w:rPr>
           <w:noProof/>
         </w:rPr>
+      </w:pPr>
+    </w:p>
+    <w:p>
+      <w:r>
+        <w:rPr>
+          <w:noProof/>
+        </w:rPr>
+        <w:lastRenderedPageBreak/>
         <w:drawing>
           <wp:inline distT="0" distB="0" distL="0" distR="0" wp14:anchorId="76813126" wp14:editId="56D4BDDB">
             <wp:extent cx="6135611" cy="7414260"/>
@@ -402,7 +544,7 @@
                     <pic:cNvPicPr/>
                   </pic:nvPicPr>
                   <pic:blipFill>
-                    <a:blip r:embed="rId8">
+                    <a:blip r:embed="rId11">
                       <a:extLst>
                         <a:ext uri="{28A0092B-C50C-407E-A947-70E740481C1C}">
                           <a14:useLocalDpi xmlns:a14="http://schemas.microsoft.com/office/drawing/2010/main" val="0"/>
@@ -442,6 +584,17 @@
           <w:szCs w:val="28"/>
         </w:rPr>
       </w:pPr>
+    </w:p>
+    <w:p>
+      <w:pPr>
+        <w:rPr>
+          <w:rFonts w:ascii="Times New Roman" w:hAnsi="Times New Roman" w:cs="Times New Roman"/>
+          <w:b/>
+          <w:bCs/>
+          <w:sz w:val="28"/>
+          <w:szCs w:val="28"/>
+        </w:rPr>
+      </w:pPr>
       <w:r>
         <w:rPr>
           <w:rFonts w:ascii="Times New Roman" w:hAnsi="Times New Roman" w:cs="Times New Roman"/>
@@ -520,7 +673,7 @@
                     <pic:cNvPicPr/>
                   </pic:nvPicPr>
                   <pic:blipFill>
-                    <a:blip r:embed="rId9">
+                    <a:blip r:embed="rId12">
                       <a:extLst>
                         <a:ext uri="{28A0092B-C50C-407E-A947-70E740481C1C}">
                           <a14:useLocalDpi xmlns:a14="http://schemas.microsoft.com/office/drawing/2010/main" val="0"/>
@@ -593,7 +746,7 @@
                     <pic:cNvPicPr/>
                   </pic:nvPicPr>
                   <pic:blipFill>
-                    <a:blip r:embed="rId10">
+                    <a:blip r:embed="rId13">
                       <a:extLst>
                         <a:ext uri="{28A0092B-C50C-407E-A947-70E740481C1C}">
                           <a14:useLocalDpi xmlns:a14="http://schemas.microsoft.com/office/drawing/2010/main" val="0"/>
@@ -656,7 +809,7 @@
                     <pic:cNvPicPr/>
                   </pic:nvPicPr>
                   <pic:blipFill>
-                    <a:blip r:embed="rId11">
+                    <a:blip r:embed="rId14">
                       <a:extLst>
                         <a:ext uri="{28A0092B-C50C-407E-A947-70E740481C1C}">
                           <a14:useLocalDpi xmlns:a14="http://schemas.microsoft.com/office/drawing/2010/main" val="0"/>
@@ -683,6 +836,79 @@
         </w:drawing>
       </w:r>
     </w:p>
+    <w:p>
+      <w:pPr>
+        <w:rPr>
+          <w:rFonts w:ascii="Times New Roman" w:hAnsi="Times New Roman" w:cs="Times New Roman"/>
+          <w:b/>
+          <w:bCs/>
+          <w:sz w:val="28"/>
+          <w:szCs w:val="28"/>
+        </w:rPr>
+      </w:pPr>
+    </w:p>
+    <w:p>
+      <w:pPr>
+        <w:rPr>
+          <w:rFonts w:ascii="Times New Roman" w:hAnsi="Times New Roman" w:cs="Times New Roman"/>
+          <w:b/>
+          <w:bCs/>
+          <w:sz w:val="28"/>
+          <w:szCs w:val="28"/>
+        </w:rPr>
+      </w:pPr>
+      <w:r>
+        <w:rPr>
+          <w:rFonts w:ascii="Times New Roman" w:hAnsi="Times New Roman" w:cs="Times New Roman"/>
+          <w:b/>
+          <w:bCs/>
+          <w:noProof/>
+          <w:sz w:val="28"/>
+          <w:szCs w:val="28"/>
+        </w:rPr>
+        <w:drawing>
+          <wp:inline distT="0" distB="0" distL="0" distR="0" wp14:anchorId="4ED9F176" wp14:editId="36033E87">
+            <wp:extent cx="5731510" cy="3757246"/>
+            <wp:effectExtent l="0" t="0" r="2540" b="0"/>
+            <wp:docPr id="1362329284" name="Picture 4" descr="A screenshot of a computer&#10;&#10;AI-generated content may be incorrect."/>
+            <wp:cNvGraphicFramePr>
+              <a:graphicFrameLocks xmlns:a="http://schemas.openxmlformats.org/drawingml/2006/main" noChangeAspect="1"/>
+            </wp:cNvGraphicFramePr>
+            <a:graphic xmlns:a="http://schemas.openxmlformats.org/drawingml/2006/main">
+              <a:graphicData uri="http://schemas.openxmlformats.org/drawingml/2006/picture">
+                <pic:pic xmlns:pic="http://schemas.openxmlformats.org/drawingml/2006/picture">
+                  <pic:nvPicPr>
+                    <pic:cNvPr id="1362329284" name="Picture 4" descr="A screenshot of a computer&#10;&#10;AI-generated content may be incorrect."/>
+                    <pic:cNvPicPr/>
+                  </pic:nvPicPr>
+                  <pic:blipFill>
+                    <a:blip r:embed="rId15">
+                      <a:extLst>
+                        <a:ext uri="{28A0092B-C50C-407E-A947-70E740481C1C}">
+                          <a14:useLocalDpi xmlns:a14="http://schemas.microsoft.com/office/drawing/2010/main" val="0"/>
+                        </a:ext>
+                      </a:extLst>
+                    </a:blip>
+                    <a:stretch>
+                      <a:fillRect/>
+                    </a:stretch>
+                  </pic:blipFill>
+                  <pic:spPr>
+                    <a:xfrm>
+                      <a:off x="0" y="0"/>
+                      <a:ext cx="5744187" cy="3765556"/>
+                    </a:xfrm>
+                    <a:prstGeom prst="rect">
+                      <a:avLst/>
+                    </a:prstGeom>
+                  </pic:spPr>
+                </pic:pic>
+              </a:graphicData>
+            </a:graphic>
+          </wp:inline>
+        </w:drawing>
+      </w:r>
+    </w:p>
     <w:p/>
     <w:p>
       <w:pPr>
@@ -694,14 +920,37 @@
           <w:szCs w:val="28"/>
         </w:rPr>
       </w:pPr>
-      <w:r>
-        <w:rPr>
-          <w:rFonts w:ascii="Times New Roman" w:hAnsi="Times New Roman" w:cs="Times New Roman"/>
-          <w:b/>
-          <w:bCs/>
-          <w:sz w:val="28"/>
-          <w:szCs w:val="28"/>
-        </w:rPr>
+    </w:p>
+    <w:p>
+      <w:pPr>
+        <w:rPr>
+          <w:rFonts w:ascii="Times New Roman" w:hAnsi="Times New Roman" w:cs="Times New Roman"/>
+          <w:b/>
+          <w:bCs/>
+          <w:sz w:val="28"/>
+          <w:szCs w:val="28"/>
+        </w:rPr>
+      </w:pPr>
+    </w:p>
+    <w:p>
+      <w:pPr>
+        <w:rPr>
+          <w:rFonts w:ascii="Times New Roman" w:hAnsi="Times New Roman" w:cs="Times New Roman"/>
+          <w:b/>
+          <w:bCs/>
+          <w:sz w:val="28"/>
+          <w:szCs w:val="28"/>
+        </w:rPr>
+      </w:pPr>
+      <w:r>
+        <w:rPr>
+          <w:rFonts w:ascii="Times New Roman" w:hAnsi="Times New Roman" w:cs="Times New Roman"/>
+          <w:b/>
+          <w:bCs/>
+          <w:sz w:val="28"/>
+          <w:szCs w:val="28"/>
+        </w:rPr>
+        <w:lastRenderedPageBreak/>
         <w:t>EXERCISE-</w:t>
       </w:r>
       <w:r>
@@ -771,7 +1020,7 @@
                     <pic:cNvPicPr/>
                   </pic:nvPicPr>
                   <pic:blipFill>
-                    <a:blip r:embed="rId12">
+                    <a:blip r:embed="rId16">
                       <a:extLst>
                         <a:ext uri="{28A0092B-C50C-407E-A947-70E740481C1C}">
                           <a14:useLocalDpi xmlns:a14="http://schemas.microsoft.com/office/drawing/2010/main" val="0"/>
@@ -817,9 +1066,8 @@
           <w:sz w:val="28"/>
           <w:szCs w:val="28"/>
         </w:rPr>
-        <w:lastRenderedPageBreak/>
         <w:drawing>
-          <wp:inline distT="0" distB="0" distL="0" distR="0" wp14:anchorId="73001329" wp14:editId="1D0773D1">
+          <wp:inline distT="0" distB="0" distL="0" distR="0" wp14:anchorId="73001329" wp14:editId="3B770B8D">
             <wp:extent cx="5731510" cy="3046730"/>
             <wp:effectExtent l="0" t="0" r="2540" b="1270"/>
             <wp:docPr id="1626903827" name="Picture 15" descr="A screen shot of a computer&#10;&#10;AI-generated content may be incorrect."/>
@@ -834,7 +1082,7 @@
                     <pic:cNvPicPr/>
                   </pic:nvPicPr>
                   <pic:blipFill>
-                    <a:blip r:embed="rId13" cstate="print">
+                    <a:blip r:embed="rId17" cstate="print">
                       <a:extLst>
                         <a:ext uri="{28A0092B-C50C-407E-A947-70E740481C1C}">
                           <a14:useLocalDpi xmlns:a14="http://schemas.microsoft.com/office/drawing/2010/main" val="0"/>
@@ -871,14 +1119,37 @@
           <w:szCs w:val="28"/>
         </w:rPr>
       </w:pPr>
-      <w:r>
-        <w:rPr>
-          <w:rFonts w:ascii="Times New Roman" w:hAnsi="Times New Roman" w:cs="Times New Roman"/>
-          <w:b/>
-          <w:bCs/>
-          <w:sz w:val="28"/>
-          <w:szCs w:val="28"/>
-        </w:rPr>
+    </w:p>
+    <w:p>
+      <w:pPr>
+        <w:rPr>
+          <w:rFonts w:ascii="Times New Roman" w:hAnsi="Times New Roman" w:cs="Times New Roman"/>
+          <w:b/>
+          <w:bCs/>
+          <w:sz w:val="28"/>
+          <w:szCs w:val="28"/>
+        </w:rPr>
+      </w:pPr>
+    </w:p>
+    <w:p>
+      <w:pPr>
+        <w:rPr>
+          <w:rFonts w:ascii="Times New Roman" w:hAnsi="Times New Roman" w:cs="Times New Roman"/>
+          <w:b/>
+          <w:bCs/>
+          <w:sz w:val="28"/>
+          <w:szCs w:val="28"/>
+        </w:rPr>
+      </w:pPr>
+      <w:r>
+        <w:rPr>
+          <w:rFonts w:ascii="Times New Roman" w:hAnsi="Times New Roman" w:cs="Times New Roman"/>
+          <w:b/>
+          <w:bCs/>
+          <w:sz w:val="28"/>
+          <w:szCs w:val="28"/>
+        </w:rPr>
+        <w:lastRenderedPageBreak/>
         <w:t>EXERCISE-</w:t>
       </w:r>
       <w:r>
@@ -958,7 +1229,7 @@
                     <pic:cNvPicPr/>
                   </pic:nvPicPr>
                   <pic:blipFill rotWithShape="1">
-                    <a:blip r:embed="rId14">
+                    <a:blip r:embed="rId18">
                       <a:extLst>
                         <a:ext uri="{28A0092B-C50C-407E-A947-70E740481C1C}">
                           <a14:useLocalDpi xmlns:a14="http://schemas.microsoft.com/office/drawing/2010/main" val="0"/>
@@ -986,6 +1257,79 @@
                         <a14:shadowObscured xmlns:a14="http://schemas.microsoft.com/office/drawing/2010/main"/>
                       </a:ext>
                     </a:extLst>
+                  </pic:spPr>
+                </pic:pic>
+              </a:graphicData>
+            </a:graphic>
+          </wp:inline>
+        </w:drawing>
+      </w:r>
+    </w:p>
+    <w:p>
+      <w:pPr>
+        <w:rPr>
+          <w:rFonts w:ascii="Times New Roman" w:hAnsi="Times New Roman" w:cs="Times New Roman"/>
+          <w:b/>
+          <w:bCs/>
+          <w:sz w:val="28"/>
+          <w:szCs w:val="28"/>
+        </w:rPr>
+      </w:pPr>
+    </w:p>
+    <w:p>
+      <w:pPr>
+        <w:rPr>
+          <w:rFonts w:ascii="Times New Roman" w:hAnsi="Times New Roman" w:cs="Times New Roman"/>
+          <w:b/>
+          <w:bCs/>
+          <w:sz w:val="28"/>
+          <w:szCs w:val="28"/>
+        </w:rPr>
+      </w:pPr>
+      <w:r>
+        <w:rPr>
+          <w:rFonts w:ascii="Times New Roman" w:hAnsi="Times New Roman" w:cs="Times New Roman"/>
+          <w:b/>
+          <w:bCs/>
+          <w:noProof/>
+          <w:sz w:val="28"/>
+          <w:szCs w:val="28"/>
+        </w:rPr>
+        <w:drawing>
+          <wp:inline distT="0" distB="0" distL="0" distR="0" wp14:anchorId="564571F2" wp14:editId="6DBB09E2">
+            <wp:extent cx="5731510" cy="2379345"/>
+            <wp:effectExtent l="0" t="0" r="2540" b="1905"/>
+            <wp:docPr id="1680838317" name="Picture 5"/>
+            <wp:cNvGraphicFramePr>
+              <a:graphicFrameLocks xmlns:a="http://schemas.openxmlformats.org/drawingml/2006/main" noChangeAspect="1"/>
+            </wp:cNvGraphicFramePr>
+            <a:graphic xmlns:a="http://schemas.openxmlformats.org/drawingml/2006/main">
+              <a:graphicData uri="http://schemas.openxmlformats.org/drawingml/2006/picture">
+                <pic:pic xmlns:pic="http://schemas.openxmlformats.org/drawingml/2006/picture">
+                  <pic:nvPicPr>
+                    <pic:cNvPr id="1680838317" name="Picture 1680838317"/>
+                    <pic:cNvPicPr/>
+                  </pic:nvPicPr>
+                  <pic:blipFill>
+                    <a:blip r:embed="rId19" cstate="print">
+                      <a:extLst>
+                        <a:ext uri="{28A0092B-C50C-407E-A947-70E740481C1C}">
+                          <a14:useLocalDpi xmlns:a14="http://schemas.microsoft.com/office/drawing/2010/main" val="0"/>
+                        </a:ext>
+                      </a:extLst>
+                    </a:blip>
+                    <a:stretch>
+                      <a:fillRect/>
+                    </a:stretch>
+                  </pic:blipFill>
+                  <pic:spPr>
+                    <a:xfrm>
+                      <a:off x="0" y="0"/>
+                      <a:ext cx="5731510" cy="2379345"/>
+                    </a:xfrm>
+                    <a:prstGeom prst="rect">
+                      <a:avLst/>
+                    </a:prstGeom>
                   </pic:spPr>
                 </pic:pic>
               </a:graphicData>
@@ -1607,6 +1951,7 @@
   <w:style w:type="character" w:default="1" w:styleId="DefaultParagraphFont">
     <w:name w:val="Default Paragraph Font"/>
     <w:uiPriority w:val="1"/>
+    <w:semiHidden/>
     <w:unhideWhenUsed/>
   </w:style>
   <w:style w:type="table" w:default="1" w:styleId="TableNormal">

</xml_diff>